<commit_message>
Change UI(color code and logo) as per iCare
</commit_message>
<xml_diff>
--- a/iCareBotUserAppDoc.docx
+++ b/iCareBotUserAppDoc.docx
@@ -8556,6 +8556,117 @@
           <w:lang w:eastAsia="en-IN"/>
         </w:rPr>
         <w:t xml:space="preserve"> design, specifically tailored for the healthcare education domain with global accessibility and professional training focus.</w:t>
+      </w:r>
+    </w:p>
+    <w:p>
+      <w:pPr>
+        <w:pStyle w:val="Heading1"/>
+      </w:pPr>
+      <w:r>
+        <w:t>HTTP Token Interceptor with Token Expiry Handling</w:t>
+      </w:r>
+    </w:p>
+    <w:p>
+      <w:pPr>
+        <w:pStyle w:val="Heading2"/>
+      </w:pPr>
+      <w:r>
+        <w:rPr>
+          <w:rFonts w:ascii="Segoe UI Symbol" w:hAnsi="Segoe UI Symbol" w:cs="Segoe UI Symbol"/>
+        </w:rPr>
+        <w:t>📄</w:t>
+      </w:r>
+      <w:r>
+        <w:t xml:space="preserve"> Overview</w:t>
+      </w:r>
+    </w:p>
+    <w:p>
+      <w:pPr>
+        <w:pStyle w:val="NormalWeb"/>
+      </w:pPr>
+      <w:r>
+        <w:t xml:space="preserve">This feature introduces a </w:t>
+      </w:r>
+      <w:r>
+        <w:rPr>
+          <w:rStyle w:val="Strong"/>
+        </w:rPr>
+        <w:t>global HTTP interceptor</w:t>
+      </w:r>
+      <w:r>
+        <w:t xml:space="preserve"> in the Angular application that:</w:t>
+      </w:r>
+    </w:p>
+    <w:p>
+      <w:pPr>
+        <w:pStyle w:val="NormalWeb"/>
+        <w:numPr>
+          <w:ilvl w:val="0"/>
+          <w:numId w:val="41"/>
+        </w:numPr>
+      </w:pPr>
+      <w:r>
+        <w:t xml:space="preserve">Automatically attaches the </w:t>
+      </w:r>
+      <w:r>
+        <w:rPr>
+          <w:rStyle w:val="HTMLCode"/>
+        </w:rPr>
+        <w:t>Authorization</w:t>
+      </w:r>
+      <w:r>
+        <w:t xml:space="preserve"> header with a bearer token from </w:t>
+      </w:r>
+      <w:proofErr w:type="spellStart"/>
+      <w:r>
+        <w:rPr>
+          <w:rStyle w:val="HTMLCode"/>
+        </w:rPr>
+        <w:t>localStorage</w:t>
+      </w:r>
+      <w:proofErr w:type="spellEnd"/>
+    </w:p>
+    <w:p>
+      <w:pPr>
+        <w:pStyle w:val="NormalWeb"/>
+        <w:numPr>
+          <w:ilvl w:val="0"/>
+          <w:numId w:val="41"/>
+        </w:numPr>
+      </w:pPr>
+      <w:r>
+        <w:t xml:space="preserve">Skips specific external APIs (e.g., </w:t>
+      </w:r>
+      <w:proofErr w:type="spellStart"/>
+      <w:r>
+        <w:t>OpenAI</w:t>
+      </w:r>
+      <w:proofErr w:type="spellEnd"/>
+      <w:r>
+        <w:t xml:space="preserve">) and certain internal requests (e.g., containing </w:t>
+      </w:r>
+      <w:proofErr w:type="spellStart"/>
+      <w:r>
+        <w:rPr>
+          <w:rStyle w:val="HTMLCode"/>
+        </w:rPr>
+        <w:t>performid</w:t>
+      </w:r>
+      <w:proofErr w:type="spellEnd"/>
+      <w:r>
+        <w:t>)</w:t>
+      </w:r>
+    </w:p>
+    <w:p>
+      <w:pPr>
+        <w:pStyle w:val="NormalWeb"/>
+        <w:numPr>
+          <w:ilvl w:val="0"/>
+          <w:numId w:val="41"/>
+        </w:numPr>
+      </w:pPr>
+      <w:r>
+        <w:t>Handles token expiration by capturing HTTP 401 responses and redirecting the user to the login page</w:t>
       </w:r>
     </w:p>
     <w:p>
@@ -14237,6 +14348,155 @@
     </w:lvl>
   </w:abstractNum>
   <w:abstractNum w:abstractNumId="38" w15:restartNumberingAfterBreak="0">
+    <w:nsid w:val="792A235E"/>
+    <w:multiLevelType w:val="multilevel"/>
+    <w:tmpl w:val="09427DA4"/>
+    <w:lvl w:ilvl="0">
+      <w:start w:val="1"/>
+      <w:numFmt w:val="bullet"/>
+      <w:lvlText w:val=""/>
+      <w:lvlJc w:val="left"/>
+      <w:pPr>
+        <w:tabs>
+          <w:tab w:val="num" w:pos="720"/>
+        </w:tabs>
+        <w:ind w:left="720" w:hanging="360"/>
+      </w:pPr>
+      <w:rPr>
+        <w:rFonts w:ascii="Symbol" w:hAnsi="Symbol" w:hint="default"/>
+        <w:sz w:val="20"/>
+      </w:rPr>
+    </w:lvl>
+    <w:lvl w:ilvl="1" w:tentative="1">
+      <w:start w:val="1"/>
+      <w:numFmt w:val="bullet"/>
+      <w:lvlText w:val="o"/>
+      <w:lvlJc w:val="left"/>
+      <w:pPr>
+        <w:tabs>
+          <w:tab w:val="num" w:pos="1440"/>
+        </w:tabs>
+        <w:ind w:left="1440" w:hanging="360"/>
+      </w:pPr>
+      <w:rPr>
+        <w:rFonts w:ascii="Courier New" w:hAnsi="Courier New" w:hint="default"/>
+        <w:sz w:val="20"/>
+      </w:rPr>
+    </w:lvl>
+    <w:lvl w:ilvl="2" w:tentative="1">
+      <w:start w:val="1"/>
+      <w:numFmt w:val="bullet"/>
+      <w:lvlText w:val=""/>
+      <w:lvlJc w:val="left"/>
+      <w:pPr>
+        <w:tabs>
+          <w:tab w:val="num" w:pos="2160"/>
+        </w:tabs>
+        <w:ind w:left="2160" w:hanging="360"/>
+      </w:pPr>
+      <w:rPr>
+        <w:rFonts w:ascii="Wingdings" w:hAnsi="Wingdings" w:hint="default"/>
+        <w:sz w:val="20"/>
+      </w:rPr>
+    </w:lvl>
+    <w:lvl w:ilvl="3" w:tentative="1">
+      <w:start w:val="1"/>
+      <w:numFmt w:val="bullet"/>
+      <w:lvlText w:val=""/>
+      <w:lvlJc w:val="left"/>
+      <w:pPr>
+        <w:tabs>
+          <w:tab w:val="num" w:pos="2880"/>
+        </w:tabs>
+        <w:ind w:left="2880" w:hanging="360"/>
+      </w:pPr>
+      <w:rPr>
+        <w:rFonts w:ascii="Wingdings" w:hAnsi="Wingdings" w:hint="default"/>
+        <w:sz w:val="20"/>
+      </w:rPr>
+    </w:lvl>
+    <w:lvl w:ilvl="4" w:tentative="1">
+      <w:start w:val="1"/>
+      <w:numFmt w:val="bullet"/>
+      <w:lvlText w:val=""/>
+      <w:lvlJc w:val="left"/>
+      <w:pPr>
+        <w:tabs>
+          <w:tab w:val="num" w:pos="3600"/>
+        </w:tabs>
+        <w:ind w:left="3600" w:hanging="360"/>
+      </w:pPr>
+      <w:rPr>
+        <w:rFonts w:ascii="Wingdings" w:hAnsi="Wingdings" w:hint="default"/>
+        <w:sz w:val="20"/>
+      </w:rPr>
+    </w:lvl>
+    <w:lvl w:ilvl="5" w:tentative="1">
+      <w:start w:val="1"/>
+      <w:numFmt w:val="bullet"/>
+      <w:lvlText w:val=""/>
+      <w:lvlJc w:val="left"/>
+      <w:pPr>
+        <w:tabs>
+          <w:tab w:val="num" w:pos="4320"/>
+        </w:tabs>
+        <w:ind w:left="4320" w:hanging="360"/>
+      </w:pPr>
+      <w:rPr>
+        <w:rFonts w:ascii="Wingdings" w:hAnsi="Wingdings" w:hint="default"/>
+        <w:sz w:val="20"/>
+      </w:rPr>
+    </w:lvl>
+    <w:lvl w:ilvl="6" w:tentative="1">
+      <w:start w:val="1"/>
+      <w:numFmt w:val="bullet"/>
+      <w:lvlText w:val=""/>
+      <w:lvlJc w:val="left"/>
+      <w:pPr>
+        <w:tabs>
+          <w:tab w:val="num" w:pos="5040"/>
+        </w:tabs>
+        <w:ind w:left="5040" w:hanging="360"/>
+      </w:pPr>
+      <w:rPr>
+        <w:rFonts w:ascii="Wingdings" w:hAnsi="Wingdings" w:hint="default"/>
+        <w:sz w:val="20"/>
+      </w:rPr>
+    </w:lvl>
+    <w:lvl w:ilvl="7" w:tentative="1">
+      <w:start w:val="1"/>
+      <w:numFmt w:val="bullet"/>
+      <w:lvlText w:val=""/>
+      <w:lvlJc w:val="left"/>
+      <w:pPr>
+        <w:tabs>
+          <w:tab w:val="num" w:pos="5760"/>
+        </w:tabs>
+        <w:ind w:left="5760" w:hanging="360"/>
+      </w:pPr>
+      <w:rPr>
+        <w:rFonts w:ascii="Wingdings" w:hAnsi="Wingdings" w:hint="default"/>
+        <w:sz w:val="20"/>
+      </w:rPr>
+    </w:lvl>
+    <w:lvl w:ilvl="8" w:tentative="1">
+      <w:start w:val="1"/>
+      <w:numFmt w:val="bullet"/>
+      <w:lvlText w:val=""/>
+      <w:lvlJc w:val="left"/>
+      <w:pPr>
+        <w:tabs>
+          <w:tab w:val="num" w:pos="6480"/>
+        </w:tabs>
+        <w:ind w:left="6480" w:hanging="360"/>
+      </w:pPr>
+      <w:rPr>
+        <w:rFonts w:ascii="Wingdings" w:hAnsi="Wingdings" w:hint="default"/>
+        <w:sz w:val="20"/>
+      </w:rPr>
+    </w:lvl>
+  </w:abstractNum>
+  <w:abstractNum w:abstractNumId="39" w15:restartNumberingAfterBreak="0">
     <w:nsid w:val="7B9E27AD"/>
     <w:multiLevelType w:val="multilevel"/>
     <w:tmpl w:val="BB924CBA"/>
@@ -14385,7 +14645,7 @@
       </w:rPr>
     </w:lvl>
   </w:abstractNum>
-  <w:abstractNum w:abstractNumId="39" w15:restartNumberingAfterBreak="0">
+  <w:abstractNum w:abstractNumId="40" w15:restartNumberingAfterBreak="0">
     <w:nsid w:val="7BFF43C7"/>
     <w:multiLevelType w:val="multilevel"/>
     <w:tmpl w:val="B6F45616"/>
@@ -14586,10 +14846,10 @@
     <w:abstractNumId w:val="2"/>
   </w:num>
   <w:num w:numId="18">
-    <w:abstractNumId w:val="39"/>
+    <w:abstractNumId w:val="40"/>
   </w:num>
   <w:num w:numId="19">
-    <w:abstractNumId w:val="38"/>
+    <w:abstractNumId w:val="39"/>
   </w:num>
   <w:num w:numId="20">
     <w:abstractNumId w:val="37"/>
@@ -14653,6 +14913,9 @@
   </w:num>
   <w:num w:numId="40">
     <w:abstractNumId w:val="23"/>
+  </w:num>
+  <w:num w:numId="41">
+    <w:abstractNumId w:val="38"/>
   </w:num>
 </w:numbering>
 </file>
@@ -15283,6 +15546,19 @@
       <w:bCs/>
     </w:rPr>
   </w:style>
+  <w:style w:type="character" w:styleId="HTMLCode">
+    <w:name w:val="HTML Code"/>
+    <w:basedOn w:val="DefaultParagraphFont"/>
+    <w:uiPriority w:val="99"/>
+    <w:semiHidden/>
+    <w:unhideWhenUsed/>
+    <w:rsid w:val="00272B24"/>
+    <w:rPr>
+      <w:rFonts w:ascii="Courier New" w:eastAsia="Times New Roman" w:hAnsi="Courier New" w:cs="Courier New"/>
+      <w:sz w:val="20"/>
+      <w:szCs w:val="20"/>
+    </w:rPr>
+  </w:style>
 </w:styles>
 </file>
 

</xml_diff>